<commit_message>
Error en Actividad no evaluable
</commit_message>
<xml_diff>
--- a/UD09/Actividades no evaluables/UD 09 - Actividades 02.docx
+++ b/UD09/Actividades no evaluables/UD 09 - Actividades 02.docx
@@ -159,7 +159,7 @@
           <w:szCs w:val="32"/>
           <w:rtl w:val="0"/>
         </w:rPr>
-        <w:t xml:space="preserve">Actualizado Octubre 2020</w:t>
+        <w:t xml:space="preserve">Actualizado Noviembre 2020</w:t>
       </w:r>
       <w:r>
         <w:rPr>
@@ -1326,7 +1326,7 @@
             <w:u w:val="single"/>
             <w:rtl w:val="0"/>
           </w:rPr>
-          <w:t xml:space="preserve">https://apuntesfpinformatica.e/DWEC/EjercicioUD9-1AJAX.php</w:t>
+          <w:t xml:space="preserve">https://apuntesfpinformatica.es/DWEC/EjercicioUD9-1AJAX.php</w:t>
         </w:r>
       </w:hyperlink>
       <w:r>

</xml_diff>